<commit_message>
Add additional documentation to improve readability of utilities.
</commit_message>
<xml_diff>
--- a/testing/Planning.docx
+++ b/testing/Planning.docx
@@ -194,30 +194,48 @@
           <w:color w:val="FF0000"/>
           <w:u w:val="single"/>
         </w:rPr>
-        <w:t>DATASOURCE DOWNLOAD FOUND</w:t>
+        <w:t xml:space="preserve">DATASOURCE DOWNLOAD </w:t>
+      </w:r>
+      <w:r>
+        <w:rPr>
+          <w:i/>
+          <w:color w:val="FF0000"/>
+          <w:u w:val="single"/>
+        </w:rPr>
+        <w:t>FOUND</w:t>
+      </w:r>
+      <w:r>
+        <w:rPr>
+          <w:i/>
+          <w:color w:val="FF0000"/>
+          <w:u w:val="single"/>
+        </w:rPr>
+        <w:t>, MANUAL EXTRACTION NECESSARY</w:t>
       </w:r>
     </w:p>
     <w:p>
+      <w:pPr>
+        <w:rPr>
+          <w:i/>
+          <w:color w:val="FF0000"/>
+          <w:u w:val="single"/>
+        </w:rPr>
+      </w:pPr>
       <w:r>
-        <w:t>A scrapper for the data is available in Python. This will crawl the website and get the data manually from there.</w:t>
+        <w:rPr>
+          <w:i/>
+          <w:color w:val="FF0000"/>
+          <w:u w:val="single"/>
+        </w:rPr>
+        <w:br w:type="page"/>
       </w:r>
     </w:p>
-    <w:p>
-      <w:hyperlink r:id="rId9" w:history="1">
-        <w:r>
-          <w:rPr>
-            <w:rStyle w:val="Hyperlink"/>
-          </w:rPr>
-          <w:t>https://pypi.org/project/basketball-reference-web-scraper/</w:t>
-        </w:r>
-      </w:hyperlink>
-    </w:p>
-    <w:p/>
     <w:p>
       <w:pPr>
         <w:pStyle w:val="berschrift2"/>
       </w:pPr>
       <w:r>
+        <w:lastRenderedPageBreak/>
         <w:t>Synthetic</w:t>
       </w:r>
     </w:p>
@@ -232,12 +250,11 @@
         <w:pStyle w:val="berschrift3"/>
       </w:pPr>
       <w:r>
-        <w:lastRenderedPageBreak/>
         <w:t>TPC-DS</w:t>
       </w:r>
     </w:p>
     <w:p>
-      <w:hyperlink r:id="rId10" w:history="1">
+      <w:hyperlink r:id="rId9" w:history="1">
         <w:r>
           <w:rPr>
             <w:rStyle w:val="Hyperlink"/>
@@ -262,7 +279,7 @@
       </w:r>
     </w:p>
     <w:p>
-      <w:hyperlink r:id="rId11" w:history="1">
+      <w:hyperlink r:id="rId10" w:history="1">
         <w:r>
           <w:rPr>
             <w:rStyle w:val="Hyperlink"/>
@@ -12153,7 +12170,7 @@
                     </pic:cNvPicPr>
                   </pic:nvPicPr>
                   <pic:blipFill>
-                    <a:blip r:embed="rId12" cstate="print">
+                    <a:blip r:embed="rId11" cstate="print">
                       <a:extLst>
                         <a:ext uri="{28A0092B-C50C-407E-A947-70E740481C1C}">
                           <a14:useLocalDpi xmlns:a14="http://schemas.microsoft.com/office/drawing/2010/main" val="0"/>

</xml_diff>